<commit_message>
District Recommend Officer Interface
</commit_message>
<xml_diff>
--- a/Status/Status.docx
+++ b/Status/Status.docx
@@ -177,17 +177,27 @@
           <w:szCs w:val="20"/>
           <w:shd w:val="clear" w:color="auto" w:fill="FFFFFF"/>
         </w:rPr>
-        <w:t>Dist_Chk_Offi</w:t>
-      </w:r>
-      <w:r>
-        <w:rPr>
-          <w:rFonts w:ascii="Arial" w:hAnsi="Arial" w:cs="Arial"/>
-          <w:color w:val="000000"/>
-          <w:sz w:val="20"/>
-          <w:szCs w:val="20"/>
-          <w:shd w:val="clear" w:color="auto" w:fill="FFFFFF"/>
-        </w:rPr>
-        <w:t>_Aprv_Rm</w:t>
+        <w:t>Dist_</w:t>
+      </w:r>
+      <w:r>
+        <w:rPr>
+          <w:rFonts w:ascii="Arial" w:hAnsi="Arial" w:cs="Arial"/>
+          <w:color w:val="000000"/>
+          <w:sz w:val="20"/>
+          <w:szCs w:val="20"/>
+          <w:shd w:val="clear" w:color="auto" w:fill="FFFFFF"/>
+        </w:rPr>
+        <w:t>Rec</w:t>
+      </w:r>
+      <w:r>
+        <w:rPr>
+          <w:rFonts w:ascii="Arial" w:hAnsi="Arial" w:cs="Arial"/>
+          <w:color w:val="000000"/>
+          <w:sz w:val="20"/>
+          <w:szCs w:val="20"/>
+          <w:shd w:val="clear" w:color="auto" w:fill="FFFFFF"/>
+        </w:rPr>
+        <w:t>_Offi_Aprv_Rm</w:t>
       </w:r>
       <w:proofErr w:type="spellEnd"/>
     </w:p>
@@ -210,7 +220,27 @@
           <w:szCs w:val="20"/>
           <w:shd w:val="clear" w:color="auto" w:fill="FFFFFF"/>
         </w:rPr>
-        <w:t>Dist_Chk_Offi_Reject_RM</w:t>
+        <w:t>Dist_</w:t>
+      </w:r>
+      <w:r>
+        <w:rPr>
+          <w:rFonts w:ascii="Arial" w:hAnsi="Arial" w:cs="Arial"/>
+          <w:color w:val="000000"/>
+          <w:sz w:val="20"/>
+          <w:szCs w:val="20"/>
+          <w:shd w:val="clear" w:color="auto" w:fill="FFFFFF"/>
+        </w:rPr>
+        <w:t>Rec</w:t>
+      </w:r>
+      <w:r>
+        <w:rPr>
+          <w:rFonts w:ascii="Arial" w:hAnsi="Arial" w:cs="Arial"/>
+          <w:color w:val="000000"/>
+          <w:sz w:val="20"/>
+          <w:szCs w:val="20"/>
+          <w:shd w:val="clear" w:color="auto" w:fill="FFFFFF"/>
+        </w:rPr>
+        <w:t>_Offi_Reject_RM</w:t>
       </w:r>
       <w:proofErr w:type="spellEnd"/>
     </w:p>
@@ -233,7 +263,27 @@
           <w:szCs w:val="20"/>
           <w:shd w:val="clear" w:color="auto" w:fill="FFFFFF"/>
         </w:rPr>
-        <w:t>Dist_Chk_Offi_time_stamp</w:t>
+        <w:t>Dist_</w:t>
+      </w:r>
+      <w:r>
+        <w:rPr>
+          <w:rFonts w:ascii="Arial" w:hAnsi="Arial" w:cs="Arial"/>
+          <w:color w:val="000000"/>
+          <w:sz w:val="20"/>
+          <w:szCs w:val="20"/>
+          <w:shd w:val="clear" w:color="auto" w:fill="FFFFFF"/>
+        </w:rPr>
+        <w:t>Rec</w:t>
+      </w:r>
+      <w:r>
+        <w:rPr>
+          <w:rFonts w:ascii="Arial" w:hAnsi="Arial" w:cs="Arial"/>
+          <w:color w:val="000000"/>
+          <w:sz w:val="20"/>
+          <w:szCs w:val="20"/>
+          <w:shd w:val="clear" w:color="auto" w:fill="FFFFFF"/>
+        </w:rPr>
+        <w:t>_Offi_time_stamp</w:t>
       </w:r>
       <w:proofErr w:type="spellEnd"/>
     </w:p>
@@ -248,7 +298,27 @@
           <w:szCs w:val="20"/>
           <w:shd w:val="clear" w:color="auto" w:fill="FFFFFF"/>
         </w:rPr>
-        <w:t>Dist_Chk_Offi_user_id</w:t>
+        <w:t>Dist_</w:t>
+      </w:r>
+      <w:r>
+        <w:rPr>
+          <w:rFonts w:ascii="Arial" w:hAnsi="Arial" w:cs="Arial"/>
+          <w:color w:val="000000"/>
+          <w:sz w:val="20"/>
+          <w:szCs w:val="20"/>
+          <w:shd w:val="clear" w:color="auto" w:fill="FFFFFF"/>
+        </w:rPr>
+        <w:t>Rec</w:t>
+      </w:r>
+      <w:r>
+        <w:rPr>
+          <w:rFonts w:ascii="Arial" w:hAnsi="Arial" w:cs="Arial"/>
+          <w:color w:val="000000"/>
+          <w:sz w:val="20"/>
+          <w:szCs w:val="20"/>
+          <w:shd w:val="clear" w:color="auto" w:fill="FFFFFF"/>
+        </w:rPr>
+        <w:t>_Offi_user_id</w:t>
       </w:r>
       <w:bookmarkEnd w:id="0"/>
       <w:proofErr w:type="spellEnd"/>

</xml_diff>